<commit_message>
Updated my user case and Tao's
</commit_message>
<xml_diff>
--- a/Documents/user-case-T.docx
+++ b/Documents/user-case-T.docx
@@ -4,7 +4,7 @@
   <w:body>
     <w:p>
       <w:pPr>
-        <w:pStyle w:val="a5"/>
+        <w:pStyle w:val="ListParagraph"/>
         <w:numPr>
           <w:ilvl w:val="0"/>
           <w:numId w:val="1"/>
@@ -33,18 +33,30 @@
         <w:rPr>
           <w:rFonts w:hint="eastAsia"/>
         </w:rPr>
-        <w:t xml:space="preserve"> gate</w:t>
+        <w:t xml:space="preserve"> </w:t>
+      </w:r>
+      <w:r>
+        <w:t>pump/sink</w:t>
       </w:r>
       <w:r>
         <w:rPr>
           <w:rFonts w:hint="eastAsia"/>
         </w:rPr>
-        <w:t xml:space="preserve"> on a gird.</w:t>
-      </w:r>
-    </w:p>
-    <w:p>
-      <w:pPr>
-        <w:pStyle w:val="a5"/>
+        <w:t xml:space="preserve"> on a </w:t>
+      </w:r>
+      <w:r>
+        <w:t>grid</w:t>
+      </w:r>
+      <w:r>
+        <w:rPr>
+          <w:rFonts w:hint="eastAsia"/>
+        </w:rPr>
+        <w:t>.</w:t>
+      </w:r>
+    </w:p>
+    <w:p>
+      <w:pPr>
+        <w:pStyle w:val="ListParagraph"/>
         <w:ind w:left="360" w:firstLineChars="0" w:firstLine="0"/>
       </w:pPr>
       <w:r>
@@ -56,7 +68,7 @@
     </w:p>
     <w:p>
       <w:pPr>
-        <w:pStyle w:val="a5"/>
+        <w:pStyle w:val="ListParagraph"/>
         <w:ind w:left="360" w:firstLineChars="0" w:firstLine="0"/>
       </w:pPr>
       <w:r>
@@ -66,12 +78,12 @@
         <w:t>Pre:</w:t>
       </w:r>
       <w:r>
-        <w:t xml:space="preserve"> User open the APP</w:t>
-      </w:r>
-    </w:p>
-    <w:p>
-      <w:pPr>
-        <w:pStyle w:val="a5"/>
+        <w:t xml:space="preserve"> There are some elements on the grid</w:t>
+      </w:r>
+    </w:p>
+    <w:p>
+      <w:pPr>
+        <w:pStyle w:val="ListParagraph"/>
         <w:ind w:left="360" w:firstLineChars="0" w:firstLine="0"/>
       </w:pPr>
       <w:r>
@@ -83,7 +95,7 @@
     </w:p>
     <w:p>
       <w:pPr>
-        <w:pStyle w:val="a5"/>
+        <w:pStyle w:val="ListParagraph"/>
         <w:numPr>
           <w:ilvl w:val="0"/>
           <w:numId w:val="2"/>
@@ -94,12 +106,18 @@
         <w:t>User pick</w:t>
       </w:r>
       <w:r>
-        <w:t xml:space="preserve"> a gate</w:t>
-      </w:r>
-    </w:p>
-    <w:p>
-      <w:pPr>
-        <w:pStyle w:val="a5"/>
+        <w:t>s</w:t>
+      </w:r>
+      <w:r>
+        <w:t xml:space="preserve"> a </w:t>
+      </w:r>
+      <w:r>
+        <w:t>pump/sink</w:t>
+      </w:r>
+    </w:p>
+    <w:p>
+      <w:pPr>
+        <w:pStyle w:val="ListParagraph"/>
         <w:numPr>
           <w:ilvl w:val="0"/>
           <w:numId w:val="2"/>
@@ -110,56 +128,95 @@
         <w:t>User</w:t>
       </w:r>
       <w:r>
-        <w:t xml:space="preserve"> click on the gird</w:t>
-      </w:r>
-    </w:p>
-    <w:p>
-      <w:pPr>
-        <w:pStyle w:val="a5"/>
+        <w:t xml:space="preserve"> click</w:t>
+      </w:r>
+      <w:r>
+        <w:t>s</w:t>
+      </w:r>
+      <w:r>
+        <w:t xml:space="preserve"> on the </w:t>
+      </w:r>
+      <w:r>
+        <w:t>grid</w:t>
+      </w:r>
+    </w:p>
+    <w:p>
+      <w:pPr>
+        <w:pStyle w:val="ListParagraph"/>
         <w:numPr>
           <w:ilvl w:val="0"/>
           <w:numId w:val="2"/>
         </w:numPr>
         <w:ind w:firstLineChars="0"/>
+      </w:pPr>
+      <w:r>
+        <w:t>System place</w:t>
+      </w:r>
+      <w:r>
+        <w:t>s</w:t>
+      </w:r>
+      <w:r>
+        <w:t xml:space="preserve"> the </w:t>
+      </w:r>
+      <w:r>
+        <w:t>pump/sink</w:t>
+      </w:r>
+      <w:r>
         <w:rPr>
           <w:rFonts w:hint="eastAsia"/>
         </w:rPr>
-      </w:pPr>
-      <w:r>
-        <w:t>System place the gate on the gird</w:t>
-      </w:r>
-    </w:p>
-    <w:p>
-      <w:pPr>
-        <w:pStyle w:val="a5"/>
+        <w:t xml:space="preserve"> </w:t>
+      </w:r>
+      <w:r>
+        <w:t xml:space="preserve">on the </w:t>
+      </w:r>
+      <w:r>
+        <w:t>grid</w:t>
+      </w:r>
+    </w:p>
+    <w:p>
+      <w:pPr>
+        <w:pStyle w:val="ListParagraph"/>
         <w:ind w:left="360" w:firstLineChars="0" w:firstLine="0"/>
       </w:pPr>
       <w:r>
         <w:t>Ext:</w:t>
       </w:r>
       <w:r>
-        <w:t xml:space="preserve"> user place gate overlapping each other, system show message box “error!”</w:t>
-      </w:r>
-    </w:p>
-    <w:p>
-      <w:pPr>
-        <w:pStyle w:val="a5"/>
+        <w:t xml:space="preserve"> </w:t>
+      </w:r>
+    </w:p>
+    <w:p>
+      <w:pPr>
+        <w:pStyle w:val="ListParagraph"/>
         <w:ind w:left="360" w:firstLineChars="0" w:firstLine="0"/>
       </w:pPr>
+      <w:r>
+        <w:t>2.1 U</w:t>
+      </w:r>
+      <w:r>
+        <w:t xml:space="preserve">ser place </w:t>
+      </w:r>
+      <w:r>
+        <w:t>pump/sink</w:t>
+      </w:r>
       <w:r>
         <w:rPr>
           <w:rFonts w:hint="eastAsia"/>
         </w:rPr>
-        <w:t>Post:</w:t>
-      </w:r>
-      <w:r>
-        <w:t xml:space="preserve"> system display the gate that user placed on the gird</w:t>
+        <w:t xml:space="preserve"> </w:t>
+      </w:r>
+      <w:r>
+        <w:t xml:space="preserve">overlapping each other, system show </w:t>
+      </w:r>
+      <w:r>
+        <w:t>an error message.</w:t>
       </w:r>
     </w:p>
     <w:p/>
     <w:p>
       <w:pPr>
-        <w:pStyle w:val="a5"/>
+        <w:pStyle w:val="ListParagraph"/>
         <w:numPr>
           <w:ilvl w:val="0"/>
           <w:numId w:val="1"/>
@@ -178,7 +235,7 @@
     </w:p>
     <w:p>
       <w:pPr>
-        <w:pStyle w:val="a5"/>
+        <w:pStyle w:val="ListParagraph"/>
         <w:ind w:left="360" w:firstLineChars="0" w:firstLine="0"/>
       </w:pPr>
       <w:r>
@@ -187,19 +244,28 @@
     </w:p>
     <w:p>
       <w:pPr>
-        <w:pStyle w:val="a5"/>
+        <w:pStyle w:val="ListParagraph"/>
         <w:ind w:left="360" w:firstLineChars="0" w:firstLine="0"/>
       </w:pPr>
       <w:r>
         <w:rPr>
           <w:rFonts w:hint="eastAsia"/>
         </w:rPr>
-        <w:t>Pre: there are some gates on the gird already</w:t>
-      </w:r>
-    </w:p>
-    <w:p>
-      <w:pPr>
-        <w:pStyle w:val="a5"/>
+        <w:t xml:space="preserve">Pre: there are some gates on the </w:t>
+      </w:r>
+      <w:r>
+        <w:t>grid</w:t>
+      </w:r>
+      <w:r>
+        <w:rPr>
+          <w:rFonts w:hint="eastAsia"/>
+        </w:rPr>
+        <w:t xml:space="preserve"> already</w:t>
+      </w:r>
+    </w:p>
+    <w:p>
+      <w:pPr>
+        <w:pStyle w:val="ListParagraph"/>
         <w:ind w:left="360" w:firstLineChars="0" w:firstLine="0"/>
       </w:pPr>
       <w:r>
@@ -208,7 +274,7 @@
     </w:p>
     <w:p>
       <w:pPr>
-        <w:pStyle w:val="a5"/>
+        <w:pStyle w:val="ListParagraph"/>
         <w:numPr>
           <w:ilvl w:val="0"/>
           <w:numId w:val="6"/>
@@ -221,7 +287,7 @@
     </w:p>
     <w:p>
       <w:pPr>
-        <w:pStyle w:val="a5"/>
+        <w:pStyle w:val="ListParagraph"/>
         <w:numPr>
           <w:ilvl w:val="0"/>
           <w:numId w:val="6"/>
@@ -234,7 +300,7 @@
     </w:p>
     <w:p>
       <w:pPr>
-        <w:pStyle w:val="a5"/>
+        <w:pStyle w:val="ListParagraph"/>
         <w:numPr>
           <w:ilvl w:val="0"/>
           <w:numId w:val="6"/>
@@ -247,15 +313,12 @@
     </w:p>
     <w:p>
       <w:pPr>
-        <w:pStyle w:val="a5"/>
+        <w:pStyle w:val="ListParagraph"/>
         <w:numPr>
           <w:ilvl w:val="0"/>
           <w:numId w:val="6"/>
         </w:numPr>
         <w:ind w:firstLineChars="0"/>
-        <w:rPr>
-          <w:rFonts w:hint="eastAsia"/>
-        </w:rPr>
       </w:pPr>
       <w:r>
         <w:t>System make the connection between them</w:t>
@@ -263,34 +326,25 @@
     </w:p>
     <w:p>
       <w:pPr>
-        <w:pStyle w:val="a5"/>
+        <w:pStyle w:val="ListParagraph"/>
         <w:ind w:left="360" w:firstLineChars="0" w:firstLine="0"/>
       </w:pPr>
       <w:r>
         <w:t>Ext:</w:t>
       </w:r>
-    </w:p>
-    <w:p>
-      <w:pPr>
-        <w:pStyle w:val="a5"/>
+      <w:bookmarkStart w:id="0" w:name="_GoBack"/>
+      <w:bookmarkEnd w:id="0"/>
+    </w:p>
+    <w:p/>
+    <w:p>
+      <w:pPr>
+        <w:pStyle w:val="ListParagraph"/>
         <w:ind w:left="360" w:firstLineChars="0" w:firstLine="0"/>
       </w:pPr>
-      <w:r>
-        <w:t>Post:</w:t>
-      </w:r>
-      <w:r>
-        <w:t xml:space="preserve"> system display the connection between gates</w:t>
-      </w:r>
-    </w:p>
-    <w:p>
-      <w:pPr>
-        <w:pStyle w:val="a5"/>
-        <w:ind w:left="360" w:firstLineChars="0" w:firstLine="0"/>
-      </w:pPr>
-    </w:p>
-    <w:p>
-      <w:pPr>
-        <w:pStyle w:val="a5"/>
+    </w:p>
+    <w:p>
+      <w:pPr>
+        <w:pStyle w:val="ListParagraph"/>
         <w:numPr>
           <w:ilvl w:val="0"/>
           <w:numId w:val="1"/>
@@ -309,7 +363,7 @@
     </w:p>
     <w:p>
       <w:pPr>
-        <w:pStyle w:val="a5"/>
+        <w:pStyle w:val="ListParagraph"/>
         <w:ind w:left="360" w:firstLineChars="0" w:firstLine="0"/>
       </w:pPr>
       <w:r>
@@ -318,7 +372,7 @@
     </w:p>
     <w:p>
       <w:pPr>
-        <w:pStyle w:val="a5"/>
+        <w:pStyle w:val="ListParagraph"/>
         <w:ind w:left="360" w:firstLineChars="0" w:firstLine="0"/>
       </w:pPr>
       <w:r>
@@ -327,7 +381,7 @@
     </w:p>
     <w:p>
       <w:pPr>
-        <w:pStyle w:val="a5"/>
+        <w:pStyle w:val="ListParagraph"/>
         <w:ind w:left="360" w:firstLineChars="0" w:firstLine="0"/>
       </w:pPr>
       <w:r>
@@ -336,7 +390,7 @@
     </w:p>
     <w:p>
       <w:pPr>
-        <w:pStyle w:val="a5"/>
+        <w:pStyle w:val="ListParagraph"/>
         <w:numPr>
           <w:ilvl w:val="0"/>
           <w:numId w:val="5"/>
@@ -352,7 +406,7 @@
     </w:p>
     <w:p>
       <w:pPr>
-        <w:pStyle w:val="a5"/>
+        <w:pStyle w:val="ListParagraph"/>
         <w:numPr>
           <w:ilvl w:val="0"/>
           <w:numId w:val="5"/>
@@ -365,7 +419,7 @@
     </w:p>
     <w:p>
       <w:pPr>
-        <w:pStyle w:val="a5"/>
+        <w:pStyle w:val="ListParagraph"/>
         <w:numPr>
           <w:ilvl w:val="0"/>
           <w:numId w:val="5"/>
@@ -378,7 +432,7 @@
     </w:p>
     <w:p>
       <w:pPr>
-        <w:pStyle w:val="a5"/>
+        <w:pStyle w:val="ListParagraph"/>
         <w:numPr>
           <w:ilvl w:val="0"/>
           <w:numId w:val="5"/>
@@ -391,40 +445,23 @@
     </w:p>
     <w:p>
       <w:pPr>
-        <w:pStyle w:val="a5"/>
+        <w:pStyle w:val="ListParagraph"/>
         <w:ind w:left="360" w:firstLineChars="0" w:firstLine="0"/>
       </w:pPr>
       <w:r>
         <w:t>Ext:</w:t>
       </w:r>
     </w:p>
-    <w:p>
-      <w:pPr>
-        <w:pStyle w:val="a5"/>
+    <w:p/>
+    <w:p>
+      <w:pPr>
+        <w:pStyle w:val="ListParagraph"/>
         <w:ind w:left="360" w:firstLineChars="0" w:firstLine="0"/>
       </w:pPr>
-      <w:r>
-        <w:t>Post:</w:t>
-      </w:r>
-      <w:r>
-        <w:t xml:space="preserve"> system</w:t>
-      </w:r>
-      <w:r>
-        <w:t xml:space="preserve"> display without this gate also th</w:t>
-      </w:r>
-      <w:r>
-        <w:t>e connections rely on this gate</w:t>
-      </w:r>
-    </w:p>
-    <w:p>
-      <w:pPr>
-        <w:pStyle w:val="a5"/>
-        <w:ind w:left="360" w:firstLineChars="0" w:firstLine="0"/>
-      </w:pPr>
-    </w:p>
-    <w:p>
-      <w:pPr>
-        <w:pStyle w:val="a5"/>
+    </w:p>
+    <w:p>
+      <w:pPr>
+        <w:pStyle w:val="ListParagraph"/>
         <w:numPr>
           <w:ilvl w:val="0"/>
           <w:numId w:val="1"/>
@@ -440,7 +477,7 @@
     </w:p>
     <w:p>
       <w:pPr>
-        <w:pStyle w:val="a5"/>
+        <w:pStyle w:val="ListParagraph"/>
         <w:ind w:left="360" w:firstLineChars="0" w:firstLine="0"/>
       </w:pPr>
       <w:r>
@@ -449,7 +486,7 @@
     </w:p>
     <w:p>
       <w:pPr>
-        <w:pStyle w:val="a5"/>
+        <w:pStyle w:val="ListParagraph"/>
         <w:ind w:left="360" w:firstLineChars="0" w:firstLine="0"/>
       </w:pPr>
       <w:r>
@@ -458,7 +495,7 @@
     </w:p>
     <w:p>
       <w:pPr>
-        <w:pStyle w:val="a5"/>
+        <w:pStyle w:val="ListParagraph"/>
         <w:ind w:left="360" w:firstLineChars="0" w:firstLine="0"/>
       </w:pPr>
       <w:r>
@@ -467,7 +504,7 @@
     </w:p>
     <w:p>
       <w:pPr>
-        <w:pStyle w:val="a5"/>
+        <w:pStyle w:val="ListParagraph"/>
         <w:numPr>
           <w:ilvl w:val="0"/>
           <w:numId w:val="7"/>
@@ -475,15 +512,12 @@
         <w:ind w:firstLineChars="0"/>
       </w:pPr>
       <w:r>
-        <w:t xml:space="preserve">User </w:t>
-      </w:r>
-      <w:r>
-        <w:t>choice one connection</w:t>
-      </w:r>
-    </w:p>
-    <w:p>
-      <w:pPr>
-        <w:pStyle w:val="a5"/>
+        <w:t>User choice one connection</w:t>
+      </w:r>
+    </w:p>
+    <w:p>
+      <w:pPr>
+        <w:pStyle w:val="ListParagraph"/>
         <w:numPr>
           <w:ilvl w:val="0"/>
           <w:numId w:val="7"/>
@@ -491,23 +525,17 @@
         <w:ind w:firstLineChars="0"/>
       </w:pPr>
       <w:r>
-        <w:t>User click r</w:t>
-      </w:r>
-      <w:r>
-        <w:t>emove button to remove this connection</w:t>
-      </w:r>
-    </w:p>
-    <w:p>
-      <w:pPr>
-        <w:pStyle w:val="a5"/>
+        <w:t>User click remove button to remove this connection</w:t>
+      </w:r>
+    </w:p>
+    <w:p>
+      <w:pPr>
+        <w:pStyle w:val="ListParagraph"/>
         <w:numPr>
           <w:ilvl w:val="0"/>
           <w:numId w:val="7"/>
         </w:numPr>
         <w:ind w:firstLineChars="0"/>
-        <w:rPr>
-          <w:rFonts w:hint="eastAsia"/>
-        </w:rPr>
       </w:pPr>
       <w:r>
         <w:t>System remove this connection</w:t>
@@ -515,7 +543,7 @@
     </w:p>
     <w:p>
       <w:pPr>
-        <w:pStyle w:val="a5"/>
+        <w:pStyle w:val="ListParagraph"/>
         <w:ind w:left="360" w:firstLineChars="0" w:firstLine="0"/>
       </w:pPr>
       <w:r>
@@ -524,24 +552,8 @@
       <w:r>
         <w:t xml:space="preserve"> </w:t>
       </w:r>
-      <w:bookmarkStart w:id="0" w:name="_GoBack"/>
-      <w:bookmarkEnd w:id="0"/>
-    </w:p>
-    <w:p>
-      <w:pPr>
-        <w:pStyle w:val="a5"/>
-        <w:ind w:left="360" w:firstLineChars="0" w:firstLine="0"/>
-        <w:rPr>
-          <w:rFonts w:hint="eastAsia"/>
-        </w:rPr>
-      </w:pPr>
-      <w:r>
-        <w:t>Post: system display without this</w:t>
-      </w:r>
-      <w:r>
-        <w:t xml:space="preserve"> connections</w:t>
-      </w:r>
-    </w:p>
+    </w:p>
+    <w:p/>
     <w:sectPr>
       <w:pgSz w:w="11906" w:h="16838"/>
       <w:pgMar w:top="1440" w:right="1800" w:bottom="1440" w:left="1800" w:header="851" w:footer="992" w:gutter="0"/>
@@ -592,7 +604,7 @@
 
 <file path=word/numbering.xml><?xml version="1.0" encoding="utf-8"?>
 <w:numbering xmlns:wpc="http://schemas.microsoft.com/office/word/2010/wordprocessingCanvas" xmlns:mc="http://schemas.openxmlformats.org/markup-compatibility/2006" xmlns:o="urn:schemas-microsoft-com:office:office" xmlns:r="http://schemas.openxmlformats.org/officeDocument/2006/relationships" xmlns:m="http://schemas.openxmlformats.org/officeDocument/2006/math" xmlns:v="urn:schemas-microsoft-com:vml" xmlns:wp14="http://schemas.microsoft.com/office/word/2010/wordprocessingDrawing" xmlns:wp="http://schemas.openxmlformats.org/drawingml/2006/wordprocessingDrawing" xmlns:w10="urn:schemas-microsoft-com:office:word" xmlns:w="http://schemas.openxmlformats.org/wordprocessingml/2006/main" xmlns:w14="http://schemas.microsoft.com/office/word/2010/wordml" xmlns:w15="http://schemas.microsoft.com/office/word/2012/wordml" xmlns:wpg="http://schemas.microsoft.com/office/word/2010/wordprocessingGroup" xmlns:wpi="http://schemas.microsoft.com/office/word/2010/wordprocessingInk" xmlns:wne="http://schemas.microsoft.com/office/word/2006/wordml" xmlns:wps="http://schemas.microsoft.com/office/word/2010/wordprocessingShape" mc:Ignorable="w14 w15 wp14">
-  <w:abstractNum w:abstractNumId="0">
+  <w:abstractNum w:abstractNumId="0" w15:restartNumberingAfterBreak="0">
     <w:nsid w:val="054550B3"/>
     <w:multiLevelType w:val="hybridMultilevel"/>
     <w:tmpl w:val="C186B26C"/>
@@ -681,7 +693,7 @@
       </w:pPr>
     </w:lvl>
   </w:abstractNum>
-  <w:abstractNum w:abstractNumId="1">
+  <w:abstractNum w:abstractNumId="1" w15:restartNumberingAfterBreak="0">
     <w:nsid w:val="229A2584"/>
     <w:multiLevelType w:val="hybridMultilevel"/>
     <w:tmpl w:val="677A40D6"/>
@@ -770,7 +782,7 @@
       </w:pPr>
     </w:lvl>
   </w:abstractNum>
-  <w:abstractNum w:abstractNumId="2">
+  <w:abstractNum w:abstractNumId="2" w15:restartNumberingAfterBreak="0">
     <w:nsid w:val="46E74CB2"/>
     <w:multiLevelType w:val="hybridMultilevel"/>
     <w:tmpl w:val="17D46016"/>
@@ -859,7 +871,7 @@
       </w:pPr>
     </w:lvl>
   </w:abstractNum>
-  <w:abstractNum w:abstractNumId="3">
+  <w:abstractNum w:abstractNumId="3" w15:restartNumberingAfterBreak="0">
     <w:nsid w:val="46FA2394"/>
     <w:multiLevelType w:val="hybridMultilevel"/>
     <w:tmpl w:val="00E4650E"/>
@@ -948,7 +960,7 @@
       </w:pPr>
     </w:lvl>
   </w:abstractNum>
-  <w:abstractNum w:abstractNumId="4">
+  <w:abstractNum w:abstractNumId="4" w15:restartNumberingAfterBreak="0">
     <w:nsid w:val="4D823104"/>
     <w:multiLevelType w:val="hybridMultilevel"/>
     <w:tmpl w:val="7ADE27A0"/>
@@ -1037,7 +1049,7 @@
       </w:pPr>
     </w:lvl>
   </w:abstractNum>
-  <w:abstractNum w:abstractNumId="5">
+  <w:abstractNum w:abstractNumId="5" w15:restartNumberingAfterBreak="0">
     <w:nsid w:val="4E171239"/>
     <w:multiLevelType w:val="hybridMultilevel"/>
     <w:tmpl w:val="584A945C"/>
@@ -1126,7 +1138,7 @@
       </w:pPr>
     </w:lvl>
   </w:abstractNum>
-  <w:abstractNum w:abstractNumId="6">
+  <w:abstractNum w:abstractNumId="6" w15:restartNumberingAfterBreak="0">
     <w:nsid w:val="5D666AB0"/>
     <w:multiLevelType w:val="hybridMultilevel"/>
     <w:tmpl w:val="04244A94"/>
@@ -1626,7 +1638,7 @@
     <w:lsdException w:name="List Table 6 Colorful Accent 6" w:uiPriority="51"/>
     <w:lsdException w:name="List Table 7 Colorful Accent 6" w:uiPriority="52"/>
   </w:latentStyles>
-  <w:style w:type="paragraph" w:default="1" w:styleId="a">
+  <w:style w:type="paragraph" w:default="1" w:styleId="Normal">
     <w:name w:val="Normal"/>
     <w:qFormat/>
     <w:pPr>
@@ -1634,13 +1646,13 @@
       <w:jc w:val="both"/>
     </w:pPr>
   </w:style>
-  <w:style w:type="character" w:default="1" w:styleId="a0">
+  <w:style w:type="character" w:default="1" w:styleId="DefaultParagraphFont">
     <w:name w:val="Default Paragraph Font"/>
     <w:uiPriority w:val="1"/>
     <w:semiHidden/>
     <w:unhideWhenUsed/>
   </w:style>
-  <w:style w:type="table" w:default="1" w:styleId="a1">
+  <w:style w:type="table" w:default="1" w:styleId="TableNormal">
     <w:name w:val="Normal Table"/>
     <w:uiPriority w:val="99"/>
     <w:semiHidden/>
@@ -1655,16 +1667,16 @@
       </w:tblCellMar>
     </w:tblPr>
   </w:style>
-  <w:style w:type="numbering" w:default="1" w:styleId="a2">
+  <w:style w:type="numbering" w:default="1" w:styleId="NoList">
     <w:name w:val="No List"/>
     <w:uiPriority w:val="99"/>
     <w:semiHidden/>
     <w:unhideWhenUsed/>
   </w:style>
-  <w:style w:type="paragraph" w:styleId="a3">
+  <w:style w:type="paragraph" w:styleId="Header">
     <w:name w:val="header"/>
-    <w:basedOn w:val="a"/>
-    <w:link w:val="Char"/>
+    <w:basedOn w:val="Normal"/>
+    <w:link w:val="HeaderChar"/>
     <w:uiPriority w:val="99"/>
     <w:unhideWhenUsed/>
     <w:rsid w:val="00881425"/>
@@ -1684,10 +1696,10 @@
       <w:szCs w:val="18"/>
     </w:rPr>
   </w:style>
-  <w:style w:type="character" w:customStyle="1" w:styleId="Char">
-    <w:name w:val="页眉 Char"/>
-    <w:basedOn w:val="a0"/>
-    <w:link w:val="a3"/>
+  <w:style w:type="character" w:customStyle="1" w:styleId="HeaderChar">
+    <w:name w:val="Header Char"/>
+    <w:basedOn w:val="DefaultParagraphFont"/>
+    <w:link w:val="Header"/>
     <w:uiPriority w:val="99"/>
     <w:rsid w:val="00881425"/>
     <w:rPr>
@@ -1695,10 +1707,10 @@
       <w:szCs w:val="18"/>
     </w:rPr>
   </w:style>
-  <w:style w:type="paragraph" w:styleId="a4">
+  <w:style w:type="paragraph" w:styleId="Footer">
     <w:name w:val="footer"/>
-    <w:basedOn w:val="a"/>
-    <w:link w:val="Char0"/>
+    <w:basedOn w:val="Normal"/>
+    <w:link w:val="FooterChar"/>
     <w:uiPriority w:val="99"/>
     <w:unhideWhenUsed/>
     <w:rsid w:val="00881425"/>
@@ -1715,10 +1727,10 @@
       <w:szCs w:val="18"/>
     </w:rPr>
   </w:style>
-  <w:style w:type="character" w:customStyle="1" w:styleId="Char0">
-    <w:name w:val="页脚 Char"/>
-    <w:basedOn w:val="a0"/>
-    <w:link w:val="a4"/>
+  <w:style w:type="character" w:customStyle="1" w:styleId="FooterChar">
+    <w:name w:val="Footer Char"/>
+    <w:basedOn w:val="DefaultParagraphFont"/>
+    <w:link w:val="Footer"/>
     <w:uiPriority w:val="99"/>
     <w:rsid w:val="00881425"/>
     <w:rPr>
@@ -1726,9 +1738,9 @@
       <w:szCs w:val="18"/>
     </w:rPr>
   </w:style>
-  <w:style w:type="paragraph" w:styleId="a5">
+  <w:style w:type="paragraph" w:styleId="ListParagraph">
     <w:name w:val="List Paragraph"/>
-    <w:basedOn w:val="a"/>
+    <w:basedOn w:val="Normal"/>
     <w:uiPriority w:val="34"/>
     <w:qFormat/>
     <w:rsid w:val="00881425"/>

</xml_diff>